<commit_message>
now copies tech files as well
</commit_message>
<xml_diff>
--- a/traktor/mapping_ddj_1000/Support files/Source files/DDJ-1000 - Frequently Asked Questions.docx
+++ b/traktor/mapping_ddj_1000/Support files/Source files/DDJ-1000 - Frequently Asked Questions.docx
@@ -19,16 +19,7 @@
         <w:pStyle w:val="heading"/>
       </w:pPr>
       <w:r>
-        <w:t xml:space="preserve">FAQ </w:t>
-      </w:r>
-      <w:r>
-        <w:t>–</w:t>
-      </w:r>
-      <w:r>
-        <w:t xml:space="preserve"> </w:t>
-      </w:r>
-      <w:r>
-        <w:t>KNOWN BUGS:</w:t>
+        <w:t>FAQ – KNOWN BUGS:</w:t>
       </w:r>
     </w:p>
     <w:p>
@@ -42,33 +33,7 @@
         <w:rPr>
           <w:b/>
         </w:rPr>
-        <w:t>B#</w:t>
-      </w:r>
-      <w:r>
-        <w:rPr>
-          <w:b/>
-        </w:rPr>
-        <w:t>01</w:t>
-      </w:r>
-      <w:r>
-        <w:rPr>
-          <w:b/>
-        </w:rPr>
-        <w:t xml:space="preserve">: The mapping is too heavy and now my </w:t>
-      </w:r>
-      <w:proofErr w:type="spellStart"/>
-      <w:r>
-        <w:rPr>
-          <w:b/>
-        </w:rPr>
-        <w:t>Traktor</w:t>
-      </w:r>
-      <w:proofErr w:type="spellEnd"/>
-      <w:r>
-        <w:rPr>
-          <w:b/>
-        </w:rPr>
-        <w:t xml:space="preserve"> preferences window takes ages to open.</w:t>
+        <w:t>B#01: The mapping is too heavy and now my Traktor preferences window takes ages to open.</w:t>
       </w:r>
     </w:p>
     <w:p>
@@ -87,18 +52,10 @@
         <w:t xml:space="preserve">. The slowness is caused by </w:t>
       </w:r>
       <w:r>
-        <w:t xml:space="preserve">a </w:t>
-      </w:r>
-      <w:proofErr w:type="spellStart"/>
-      <w:r>
-        <w:t>T</w:t>
-      </w:r>
-      <w:r>
-        <w:t>raktor</w:t>
-      </w:r>
-      <w:proofErr w:type="spellEnd"/>
-      <w:r>
-        <w:t xml:space="preserve"> </w:t>
+        <w:t>a T</w:t>
+      </w:r>
+      <w:r>
+        <w:t xml:space="preserve">raktor </w:t>
       </w:r>
       <w:r>
         <w:t xml:space="preserve">bug reported years ago. </w:t>
@@ -120,13 +77,8 @@
         </w:rPr>
         <w:br/>
       </w:r>
-      <w:proofErr w:type="gramStart"/>
-      <w:r>
-        <w:t>You</w:t>
-      </w:r>
-      <w:proofErr w:type="gramEnd"/>
-      <w:r>
-        <w:t xml:space="preserve"> can see this for yourself by deleting all pages, and then create 6</w:t>
+      <w:r>
+        <w:t>You can see this for yourself by deleting all pages, and then create 6</w:t>
       </w:r>
       <w:r>
         <w:t>x</w:t>
@@ -175,19 +127,7 @@
         <w:rPr>
           <w:b/>
         </w:rPr>
-        <w:t>B</w:t>
-      </w:r>
-      <w:r>
-        <w:rPr>
-          <w:b/>
-        </w:rPr>
-        <w:t>#</w:t>
-      </w:r>
-      <w:r>
-        <w:rPr>
-          <w:b/>
-        </w:rPr>
-        <w:t>02</w:t>
+        <w:t>B#02</w:t>
       </w:r>
       <w:r>
         <w:rPr>
@@ -199,37 +139,7 @@
         <w:rPr>
           <w:b/>
         </w:rPr>
-        <w:t>Some pads</w:t>
-      </w:r>
-      <w:r>
-        <w:rPr>
-          <w:b/>
-        </w:rPr>
-        <w:t xml:space="preserve"> / pads pages are missing.</w:t>
-      </w:r>
-      <w:r>
-        <w:rPr>
-          <w:b/>
-        </w:rPr>
-        <w:t xml:space="preserve"> </w:t>
-      </w:r>
-      <w:r>
-        <w:rPr>
-          <w:b/>
-        </w:rPr>
-        <w:t xml:space="preserve">They </w:t>
-      </w:r>
-      <w:r>
-        <w:rPr>
-          <w:b/>
-        </w:rPr>
-        <w:t>have no color until I press them.</w:t>
-      </w:r>
-      <w:r>
-        <w:rPr>
-          <w:b/>
-        </w:rPr>
-        <w:t xml:space="preserve"> </w:t>
+        <w:t xml:space="preserve">Some pads / pads pages are missing. They have no color until I press them. </w:t>
       </w:r>
       <w:r>
         <w:rPr>
@@ -238,41 +148,7 @@
         <w:br/>
       </w:r>
       <w:r>
-        <w:t>This is a</w:t>
-      </w:r>
-      <w:r>
-        <w:t xml:space="preserve">n annoying </w:t>
-      </w:r>
-      <w:r>
-        <w:t>bug.</w:t>
-      </w:r>
-      <w:r>
-        <w:t xml:space="preserve"> Try pressing the documented pads, press </w:t>
-      </w:r>
-      <w:proofErr w:type="spellStart"/>
-      <w:r>
-        <w:t>shift+quantize</w:t>
-      </w:r>
-      <w:proofErr w:type="spellEnd"/>
-      <w:r>
-        <w:t xml:space="preserve"> to reset the </w:t>
-      </w:r>
-      <w:proofErr w:type="spellStart"/>
-      <w:r>
-        <w:t>leds</w:t>
-      </w:r>
-      <w:proofErr w:type="spellEnd"/>
-      <w:r>
-        <w:t xml:space="preserve">, or change </w:t>
-      </w:r>
-      <w:r>
-        <w:t xml:space="preserve">the mode </w:t>
-      </w:r>
-      <w:r>
-        <w:t>twice</w:t>
-      </w:r>
-      <w:r>
-        <w:t>. After they are activated the first time they have their color just fine</w:t>
+        <w:t>This is an annoying bug. Try pressing the documented pads, press shift+quantize to reset the leds, or change the mode twice. After they are activated the first time they have their color just fine</w:t>
       </w:r>
       <w:r>
         <w:br/>
@@ -289,19 +165,7 @@
         <w:rPr>
           <w:b/>
         </w:rPr>
-        <w:t>B</w:t>
-      </w:r>
-      <w:r>
-        <w:rPr>
-          <w:b/>
-        </w:rPr>
-        <w:t>#</w:t>
-      </w:r>
-      <w:r>
-        <w:rPr>
-          <w:b/>
-        </w:rPr>
-        <w:t>03</w:t>
+        <w:t>B#03</w:t>
       </w:r>
       <w:r>
         <w:rPr>
@@ -351,39 +215,12 @@
       </w:r>
       <w:r>
         <w:br/>
-        <w:t>Missing from deck 3&amp;4: Jog Screens, TP3 Macro FX, manual Loop Adjust</w:t>
-      </w:r>
-      <w:r>
-        <w:t xml:space="preserve"> </w:t>
+        <w:t xml:space="preserve">Missing from deck 3&amp;4: Jog Screens, TP3 Macro FX, manual Loop Adjust </w:t>
       </w:r>
       <w:r>
         <w:br/>
-        <w:t xml:space="preserve">Present in </w:t>
-      </w:r>
-      <w:r>
-        <w:t xml:space="preserve">deck 3&amp;4: All Transport, all Mixer, all Scratch, TP3 </w:t>
-      </w:r>
-      <w:proofErr w:type="spellStart"/>
-      <w:r>
-        <w:t>MixerFX</w:t>
-      </w:r>
-      <w:proofErr w:type="spellEnd"/>
-      <w:r>
-        <w:t xml:space="preserve">, </w:t>
-      </w:r>
-      <w:proofErr w:type="spellStart"/>
-      <w:r>
-        <w:t>JogFX</w:t>
-      </w:r>
-      <w:proofErr w:type="spellEnd"/>
-      <w:r>
-        <w:t xml:space="preserve">, Slicer, </w:t>
-      </w:r>
-      <w:proofErr w:type="spellStart"/>
-      <w:r>
-        <w:t>PadFX</w:t>
-      </w:r>
-      <w:proofErr w:type="spellEnd"/>
+        <w:t>Present in deck 3&amp;4: All Transport, all Mixer, all Scratch, TP3 MixerFX, JogFX, Slicer, PadFX</w:t>
+      </w:r>
     </w:p>
     <w:p>
       <w:pPr>
@@ -464,15 +301,7 @@
         <w:br/>
       </w:r>
       <w:r>
-        <w:t xml:space="preserve">First confirm that </w:t>
-      </w:r>
-      <w:proofErr w:type="spellStart"/>
-      <w:r>
-        <w:t>Rekordbox</w:t>
-      </w:r>
-      <w:proofErr w:type="spellEnd"/>
-      <w:r>
-        <w:t xml:space="preserve"> runs OK in your system. Then y</w:t>
+        <w:t>First confirm that Rekordbox runs OK in your system. Then y</w:t>
       </w:r>
       <w:r>
         <w:t xml:space="preserve">ou need to install </w:t>
@@ -487,13 +316,23 @@
         <w:t>mapping files - o</w:t>
       </w:r>
       <w:r>
-        <w:t xml:space="preserve">ne for BOME, another for </w:t>
-      </w:r>
-      <w:proofErr w:type="spellStart"/>
-      <w:r>
-        <w:t>Traktor</w:t>
-      </w:r>
-      <w:proofErr w:type="spellEnd"/>
+        <w:t xml:space="preserve">ne for BOME, another for Traktor. </w:t>
+      </w:r>
+      <w:r>
+        <w:br/>
+      </w:r>
+      <w:r>
+        <w:rPr>
+          <w:u w:val="single"/>
+        </w:rPr>
+        <w:t>T</w:t>
+      </w:r>
+      <w:r>
+        <w:rPr>
+          <w:u w:val="single"/>
+        </w:rPr>
+        <w:t>he installation folder has a PDF with step by step instructions. Do not skip an step</w:t>
+      </w:r>
       <w:r>
         <w:t xml:space="preserve">. </w:t>
       </w:r>
@@ -501,38 +340,6 @@
         <w:br/>
       </w:r>
       <w:r>
-        <w:rPr>
-          <w:u w:val="single"/>
-        </w:rPr>
-        <w:t>T</w:t>
-      </w:r>
-      <w:r>
-        <w:rPr>
-          <w:u w:val="single"/>
-        </w:rPr>
-        <w:t xml:space="preserve">he installation folder has a PDF with step by step instructions. Do not skip </w:t>
-      </w:r>
-      <w:proofErr w:type="gramStart"/>
-      <w:r>
-        <w:rPr>
-          <w:u w:val="single"/>
-        </w:rPr>
-        <w:t>an</w:t>
-      </w:r>
-      <w:proofErr w:type="gramEnd"/>
-      <w:r>
-        <w:rPr>
-          <w:u w:val="single"/>
-        </w:rPr>
-        <w:t xml:space="preserve"> step</w:t>
-      </w:r>
-      <w:r>
-        <w:t xml:space="preserve">. </w:t>
-      </w:r>
-      <w:r>
-        <w:br/>
-      </w:r>
-      <w:r>
         <w:t xml:space="preserve">The most common </w:t>
       </w:r>
       <w:r>
@@ -545,15 +352,7 @@
         <w:t>to manually configure</w:t>
       </w:r>
       <w:r>
-        <w:t xml:space="preserve"> </w:t>
-      </w:r>
-      <w:proofErr w:type="spellStart"/>
-      <w:r>
-        <w:t>Traktor</w:t>
-      </w:r>
-      <w:proofErr w:type="spellEnd"/>
-      <w:r>
-        <w:t xml:space="preserve"> with </w:t>
+        <w:t xml:space="preserve"> Traktor with </w:t>
       </w:r>
       <w:r>
         <w:t xml:space="preserve">either “DDJ-1000” or </w:t>
@@ -647,13 +446,8 @@
       <w:r>
         <w:t xml:space="preserve">for </w:t>
       </w:r>
-      <w:proofErr w:type="spellStart"/>
-      <w:r>
-        <w:t>Traktor</w:t>
-      </w:r>
-      <w:proofErr w:type="spellEnd"/>
-      <w:r>
-        <w:t xml:space="preserve"> Pro 3.2 </w:t>
+      <w:r>
+        <w:t xml:space="preserve">Traktor Pro 3.2 </w:t>
       </w:r>
       <w:r>
         <w:t>(</w:t>
@@ -867,27 +661,13 @@
         <w:rPr>
           <w:b/>
         </w:rPr>
-        <w:t xml:space="preserve">work on </w:t>
-      </w:r>
-      <w:proofErr w:type="spellStart"/>
-      <w:r>
-        <w:rPr>
-          <w:b/>
-        </w:rPr>
-        <w:t>T</w:t>
-      </w:r>
-      <w:r>
-        <w:rPr>
-          <w:b/>
-        </w:rPr>
-        <w:t>raktor</w:t>
-      </w:r>
-      <w:proofErr w:type="spellEnd"/>
-      <w:r>
-        <w:rPr>
-          <w:b/>
-        </w:rPr>
-        <w:t xml:space="preserve"> </w:t>
+        <w:t>work on T</w:t>
+      </w:r>
+      <w:r>
+        <w:rPr>
+          <w:b/>
+        </w:rPr>
+        <w:t xml:space="preserve">raktor </w:t>
       </w:r>
       <w:r>
         <w:rPr>
@@ -931,11 +711,9 @@
       <w:r>
         <w:t xml:space="preserve">: </w:t>
       </w:r>
-      <w:proofErr w:type="spellStart"/>
       <w:r>
         <w:t>mixerFX</w:t>
       </w:r>
-      <w:proofErr w:type="spellEnd"/>
       <w:r>
         <w:t xml:space="preserve"> and </w:t>
       </w:r>
@@ -1020,15 +798,7 @@
       </w:r>
       <w:r>
         <w:lastRenderedPageBreak/>
-        <w:t xml:space="preserve">same as </w:t>
-      </w:r>
-      <w:proofErr w:type="spellStart"/>
-      <w:r>
-        <w:t>DJayPro</w:t>
-      </w:r>
-      <w:proofErr w:type="spellEnd"/>
-      <w:r>
-        <w:t xml:space="preserve"> (</w:t>
+        <w:t>same as DJayPro (</w:t>
       </w:r>
       <w:hyperlink r:id="rId10" w:history="1">
         <w:r>
@@ -1042,21 +812,13 @@
         <w:t>)</w:t>
       </w:r>
       <w:r>
-        <w:t xml:space="preserve">. </w:t>
-      </w:r>
-      <w:proofErr w:type="gramStart"/>
-      <w:r>
-        <w:t xml:space="preserve">It </w:t>
+        <w:t xml:space="preserve">. It </w:t>
       </w:r>
       <w:r>
         <w:t xml:space="preserve"> </w:t>
       </w:r>
       <w:r>
-        <w:t>is</w:t>
-      </w:r>
-      <w:proofErr w:type="gramEnd"/>
-      <w:r>
-        <w:t xml:space="preserve"> also </w:t>
+        <w:t xml:space="preserve">is also </w:t>
       </w:r>
       <w:r>
         <w:t xml:space="preserve">similar </w:t>
@@ -1067,13 +829,8 @@
       <w:r>
         <w:t xml:space="preserve">the </w:t>
       </w:r>
-      <w:proofErr w:type="spellStart"/>
-      <w:r>
-        <w:t>Serato</w:t>
-      </w:r>
-      <w:proofErr w:type="spellEnd"/>
-      <w:r>
-        <w:t xml:space="preserve"> </w:t>
+      <w:r>
+        <w:t xml:space="preserve">Serato </w:t>
       </w:r>
       <w:r>
         <w:t xml:space="preserve">DDJ-1000SRT screens </w:t>
@@ -1163,21 +920,7 @@
         <w:rPr>
           <w:b/>
         </w:rPr>
-        <w:t xml:space="preserve">What do </w:t>
-      </w:r>
-      <w:proofErr w:type="spellStart"/>
-      <w:r>
-        <w:rPr>
-          <w:b/>
-        </w:rPr>
-        <w:t>Traktor</w:t>
-      </w:r>
-      <w:proofErr w:type="spellEnd"/>
-      <w:r>
-        <w:rPr>
-          <w:b/>
-        </w:rPr>
-        <w:t xml:space="preserve"> does </w:t>
+        <w:t xml:space="preserve">What do Traktor does </w:t>
       </w:r>
       <w:r>
         <w:rPr>
@@ -1191,33 +934,11 @@
         </w:rPr>
         <w:t xml:space="preserve">than </w:t>
       </w:r>
-      <w:proofErr w:type="spellStart"/>
-      <w:r>
-        <w:rPr>
-          <w:b/>
-        </w:rPr>
-        <w:t>Rekordbox</w:t>
-      </w:r>
-      <w:proofErr w:type="spellEnd"/>
-      <w:r>
-        <w:rPr>
-          <w:b/>
-        </w:rPr>
-        <w:t xml:space="preserve">? AKA “why did you </w:t>
-      </w:r>
-      <w:proofErr w:type="gramStart"/>
-      <w:r>
-        <w:rPr>
-          <w:b/>
-        </w:rPr>
-        <w:t>made</w:t>
-      </w:r>
-      <w:proofErr w:type="gramEnd"/>
-      <w:r>
-        <w:rPr>
-          <w:b/>
-        </w:rPr>
-        <w:t xml:space="preserve"> all this work”?</w:t>
+      <w:r>
+        <w:rPr>
+          <w:b/>
+        </w:rPr>
+        <w:t>Rekordbox? AKA “why did you made all this work”?</w:t>
       </w:r>
       <w:r>
         <w:rPr>
@@ -1231,22 +952,15 @@
       <w:r>
         <w:t xml:space="preserve">DJ </w:t>
       </w:r>
-      <w:proofErr w:type="spellStart"/>
       <w:r>
         <w:t>softwares</w:t>
       </w:r>
-      <w:proofErr w:type="spellEnd"/>
       <w:r>
         <w:t xml:space="preserve"> </w:t>
       </w:r>
       <w:r>
-        <w:t xml:space="preserve">operate basically the same for basic </w:t>
-      </w:r>
-      <w:proofErr w:type="spellStart"/>
-      <w:r>
-        <w:t>DJing</w:t>
-      </w:r>
-      <w:proofErr w:type="spellEnd"/>
+        <w:t>operate basically the same for basic DJing</w:t>
+      </w:r>
       <w:r>
         <w:t xml:space="preserve">. The difference is on the advanced features. </w:t>
       </w:r>
@@ -1254,57 +968,25 @@
         <w:br/>
       </w:r>
       <w:r>
-        <w:t xml:space="preserve">Personally I use </w:t>
-      </w:r>
-      <w:proofErr w:type="spellStart"/>
-      <w:r>
-        <w:t>Traktor</w:t>
-      </w:r>
-      <w:proofErr w:type="spellEnd"/>
-      <w:r>
-        <w:t xml:space="preserve"> </w:t>
+        <w:t xml:space="preserve">Personally I use Traktor </w:t>
       </w:r>
       <w:r>
         <w:t xml:space="preserve">for the #1) </w:t>
       </w:r>
       <w:r>
-        <w:t xml:space="preserve">the </w:t>
-      </w:r>
-      <w:proofErr w:type="spellStart"/>
-      <w:r>
-        <w:t>JogFX</w:t>
-      </w:r>
-      <w:proofErr w:type="spellEnd"/>
-      <w:r>
-        <w:t xml:space="preserve"> chains</w:t>
-      </w:r>
-      <w:r>
-        <w:t xml:space="preserve"> on the </w:t>
-      </w:r>
-      <w:proofErr w:type="spellStart"/>
-      <w:r>
-        <w:t>jogwheel</w:t>
-      </w:r>
-      <w:proofErr w:type="spellEnd"/>
-      <w:r>
-        <w:t xml:space="preserve"> (requires advanced MDI mapping), #2) the ability to organize files only by OS folders without a single DJ playlist (requires </w:t>
+        <w:t>the JogFX chains</w:t>
+      </w:r>
+      <w:r>
+        <w:t xml:space="preserve"> on the jogwheel (requires advanced MDI mapping), #2) the ability to organize files only by OS folders without a single DJ playlist (requires </w:t>
       </w:r>
       <w:r>
         <w:t xml:space="preserve">mass relocate of renamed files), </w:t>
       </w:r>
       <w:r>
-        <w:t xml:space="preserve">#3) hot cues move the temporary cue as </w:t>
-      </w:r>
-      <w:proofErr w:type="gramStart"/>
-      <w:r>
-        <w:t>well</w:t>
-      </w:r>
-      <w:r>
-        <w:t xml:space="preserve">  and</w:t>
-      </w:r>
-      <w:proofErr w:type="gramEnd"/>
-      <w:r>
-        <w:t xml:space="preserve"> #4) having a search box on the explorer node (to see directly your OS folders)</w:t>
+        <w:t>#3) hot cues move the temporary cue as well</w:t>
+      </w:r>
+      <w:r>
+        <w:t xml:space="preserve">  and #4) having a search box on the explorer node (to see directly your OS folders)</w:t>
       </w:r>
       <w:r>
         <w:t>.</w:t>
@@ -1364,21 +1046,7 @@
         <w:rPr>
           <w:b/>
         </w:rPr>
-        <w:t xml:space="preserve">ith other </w:t>
-      </w:r>
-      <w:proofErr w:type="spellStart"/>
-      <w:r>
-        <w:rPr>
-          <w:b/>
-        </w:rPr>
-        <w:t>Traktor</w:t>
-      </w:r>
-      <w:proofErr w:type="spellEnd"/>
-      <w:r>
-        <w:rPr>
-          <w:b/>
-        </w:rPr>
-        <w:t xml:space="preserve"> mappings? With other DDJ-1000 </w:t>
+        <w:t xml:space="preserve">ith other Traktor mappings? With other DDJ-1000 </w:t>
       </w:r>
       <w:r>
         <w:rPr>
@@ -1560,15 +1228,7 @@
         <w:ind w:left="720"/>
       </w:pPr>
       <w:r>
-        <w:t xml:space="preserve">Reason: </w:t>
-      </w:r>
-      <w:proofErr w:type="spellStart"/>
-      <w:r>
-        <w:t>Traktor</w:t>
-      </w:r>
-      <w:proofErr w:type="spellEnd"/>
-      <w:r>
-        <w:t xml:space="preserve"> lacks high-resolution MIDI out messages. Even so, a trick was already implemented to improve accuracy 10x times (compar</w:t>
+        <w:t>Reason: Traktor lacks high-resolution MIDI out messages. Even so, a trick was already implemented to improve accuracy 10x times (compar</w:t>
       </w:r>
       <w:r>
         <w:t>ed to a naive mapping).</w:t>
@@ -1634,21 +1294,7 @@
         <w:rPr>
           <w:b/>
         </w:rPr>
-        <w:t xml:space="preserve">value advances either too </w:t>
-      </w:r>
-      <w:proofErr w:type="gramStart"/>
-      <w:r>
-        <w:rPr>
-          <w:b/>
-        </w:rPr>
-        <w:t>Fast</w:t>
-      </w:r>
-      <w:proofErr w:type="gramEnd"/>
-      <w:r>
-        <w:rPr>
-          <w:b/>
-        </w:rPr>
-        <w:t xml:space="preserve"> or too S</w:t>
+        <w:t>value advances either too Fast or too S</w:t>
       </w:r>
       <w:r>
         <w:rPr>
@@ -1670,40 +1316,14 @@
         <w:ind w:left="720"/>
       </w:pPr>
       <w:r>
-        <w:t xml:space="preserve">Press </w:t>
-      </w:r>
-      <w:proofErr w:type="spellStart"/>
-      <w:r>
-        <w:t>shift+quantize</w:t>
-      </w:r>
-      <w:proofErr w:type="spellEnd"/>
-      <w:r>
-        <w:t xml:space="preserve"> (called “wake up”) to restart the measurement process.</w:t>
+        <w:t>Press shift+quantize (called “wake up”) to restart the measurement process.</w:t>
       </w:r>
       <w:r>
         <w:br/>
         <w:t xml:space="preserve">This happens because </w:t>
       </w:r>
-      <w:proofErr w:type="spellStart"/>
-      <w:r>
-        <w:t>Traktor</w:t>
-      </w:r>
-      <w:proofErr w:type="spellEnd"/>
-      <w:r>
-        <w:t xml:space="preserve"> doesn't send the absolute </w:t>
-      </w:r>
-      <w:proofErr w:type="spellStart"/>
-      <w:r>
-        <w:t>minutes</w:t>
-      </w:r>
-      <w:proofErr w:type="gramStart"/>
-      <w:r>
-        <w:t>:seconds</w:t>
-      </w:r>
-      <w:proofErr w:type="spellEnd"/>
-      <w:proofErr w:type="gramEnd"/>
-      <w:r>
-        <w:t xml:space="preserve"> positon, only the relative percentage</w:t>
+      <w:r>
+        <w:t>Traktor doesn't send the absolute minutes:seconds positon, only the relative percentage</w:t>
       </w:r>
       <w:r>
         <w:t xml:space="preserve">. As such BOME </w:t>
@@ -1763,13 +1383,8 @@
         </w:numPr>
         <w:ind w:left="720"/>
       </w:pPr>
-      <w:proofErr w:type="spellStart"/>
-      <w:r>
-        <w:t>Traktor</w:t>
-      </w:r>
-      <w:proofErr w:type="spellEnd"/>
-      <w:r>
-        <w:t xml:space="preserve"> lacks a "jog turn out message", so this is emulated in BOME. Please join the DJTT discussion to im</w:t>
+      <w:r>
+        <w:t>Traktor lacks a "jog turn out message", so this is emulated in BOME. Please join the DJTT discussion to im</w:t>
       </w:r>
       <w:r>
         <w:t>prove this in the next version.</w:t>
@@ -1857,21 +1472,7 @@
         <w:rPr>
           <w:b/>
         </w:rPr>
-        <w:t xml:space="preserve"> Only decks 1 and 2 have Jog screens. </w:t>
-      </w:r>
-      <w:proofErr w:type="gramStart"/>
-      <w:r>
-        <w:rPr>
-          <w:b/>
-        </w:rPr>
-        <w:t>Deck 3 and 4 have</w:t>
-      </w:r>
-      <w:proofErr w:type="gramEnd"/>
-      <w:r>
-        <w:rPr>
-          <w:b/>
-        </w:rPr>
-        <w:t xml:space="preserve"> no screens</w:t>
+        <w:t xml:space="preserve"> Only decks 1 and 2 have Jog screens. Deck 3 and 4 have no screens</w:t>
       </w:r>
       <w:r>
         <w:t>!</w:t>
@@ -1923,21 +1524,7 @@
         <w:rPr>
           <w:b/>
         </w:rPr>
-        <w:t>: Key adjust is displayed correctly (-12</w:t>
-      </w:r>
-      <w:proofErr w:type="gramStart"/>
-      <w:r>
-        <w:rPr>
-          <w:b/>
-        </w:rPr>
-        <w:t>..+</w:t>
-      </w:r>
-      <w:proofErr w:type="gramEnd"/>
-      <w:r>
-        <w:rPr>
-          <w:b/>
-        </w:rPr>
-        <w:t>12), but the key value is always "C"</w:t>
+        <w:t>: Key adjust is displayed correctly (-12..+12), but the key value is always "C"</w:t>
       </w:r>
       <w:r>
         <w:t>.</w:t>
@@ -1952,14 +1539,9 @@
         </w:numPr>
         <w:ind w:left="720"/>
       </w:pPr>
-      <w:proofErr w:type="spellStart"/>
       <w:r>
         <w:lastRenderedPageBreak/>
-        <w:t>Traktor</w:t>
-      </w:r>
-      <w:proofErr w:type="spellEnd"/>
-      <w:r>
-        <w:t xml:space="preserve"> does not have any command to output the absolute key value. Even if that would be the case, Pioneer would dis</w:t>
+        <w:t>Traktor does not have any command to output the absolute key value. Even if that would be the case, Pioneer would dis</w:t>
       </w:r>
       <w:r>
         <w:t>play that in non-Camelot codes.</w:t>
@@ -1995,21 +1577,7 @@
         <w:rPr>
           <w:b/>
         </w:rPr>
-        <w:t xml:space="preserve">: Small loops (1/2, 1/4, </w:t>
-      </w:r>
-      <w:proofErr w:type="spellStart"/>
-      <w:r>
-        <w:rPr>
-          <w:b/>
-        </w:rPr>
-        <w:t>etc</w:t>
-      </w:r>
-      <w:proofErr w:type="spellEnd"/>
-      <w:r>
-        <w:rPr>
-          <w:b/>
-        </w:rPr>
-        <w:t>) are displayed as "zero"</w:t>
+        <w:t>: Small loops (1/2, 1/4, etc) are displayed as "zero"</w:t>
       </w:r>
       <w:r>
         <w:t>.</w:t>
@@ -2136,13 +1704,8 @@
       </w:r>
       <w:r>
         <w:br/>
-        <w:t xml:space="preserve">Note that I’m will gradually move more functionality to BOME in the on the next versions. This is because it’s the only way to implement such features. So the best mapping experience will ALWAS be using </w:t>
-      </w:r>
-      <w:proofErr w:type="gramStart"/>
-      <w:r>
-        <w:t>BOME.</w:t>
-      </w:r>
-      <w:proofErr w:type="gramEnd"/>
+        <w:t>Note that I’m will gradually move more functionality to BOME in the on the next versions. This is because it’s the only way to implement such features. So the best mapping experience will ALWAS be using BOME.</w:t>
+      </w:r>
     </w:p>
     <w:p>
       <w:pPr>
@@ -2225,15 +1788,7 @@
         <w:br/>
       </w:r>
       <w:r>
-        <w:t xml:space="preserve">The device switches automatically between MIDI and HID mode if </w:t>
-      </w:r>
-      <w:proofErr w:type="spellStart"/>
-      <w:r>
-        <w:t>rekordbox</w:t>
-      </w:r>
-      <w:proofErr w:type="spellEnd"/>
-      <w:r>
-        <w:t xml:space="preserve"> is running. But this setting could be useful in </w:t>
+        <w:t xml:space="preserve">The device switches automatically between MIDI and HID mode if rekordbox is running. But this setting could be useful in </w:t>
       </w:r>
       <w:r>
         <w:t>troubleshooting</w:t>
@@ -2243,15 +1798,7 @@
       </w:r>
       <w:r>
         <w:br/>
-        <w:t xml:space="preserve">In short: no USB cable, power off, left Play + </w:t>
-      </w:r>
-      <w:proofErr w:type="spellStart"/>
-      <w:r>
-        <w:t>Shift+Turn</w:t>
-      </w:r>
-      <w:proofErr w:type="spellEnd"/>
-      <w:r>
-        <w:t xml:space="preserve"> on, left Slip Reverse ON for MIDI mode.</w:t>
+        <w:t>In short: no USB cable, power off, left Play + Shift+Turn on, left Slip Reverse ON for MIDI mode.</w:t>
       </w:r>
       <w:r>
         <w:br/>
@@ -2265,21 +1812,7 @@
         <w:rPr>
           <w:b/>
         </w:rPr>
-        <w:t xml:space="preserve">Q#31: Why is function “X” or button “Y” not the same as </w:t>
-      </w:r>
-      <w:proofErr w:type="spellStart"/>
-      <w:r>
-        <w:rPr>
-          <w:b/>
-        </w:rPr>
-        <w:t>Rekordbox</w:t>
-      </w:r>
-      <w:proofErr w:type="spellEnd"/>
-      <w:r>
-        <w:rPr>
-          <w:b/>
-        </w:rPr>
-        <w:t>? Not the same as what is printed on the device?</w:t>
+        <w:t>Q#31: Why is function “X” or button “Y” not the same as Rekordbox? Not the same as what is printed on the device?</w:t>
       </w:r>
       <w:r>
         <w:rPr>
@@ -2288,23 +1821,7 @@
         <w:br/>
       </w:r>
       <w:r>
-        <w:t xml:space="preserve">The idea is to create a mapping that matches the </w:t>
-      </w:r>
-      <w:proofErr w:type="spellStart"/>
-      <w:r>
-        <w:t>Traktor</w:t>
-      </w:r>
-      <w:proofErr w:type="spellEnd"/>
-      <w:r>
-        <w:t xml:space="preserve"> workflow better - at least as I understand it. This means, for example, a second shift layer and a lot more effects like </w:t>
-      </w:r>
-      <w:proofErr w:type="spellStart"/>
-      <w:r>
-        <w:t>JogFX</w:t>
-      </w:r>
-      <w:proofErr w:type="spellEnd"/>
-      <w:r>
-        <w:t xml:space="preserve">. </w:t>
+        <w:t xml:space="preserve">The idea is to create a mapping that matches the Traktor workflow better - at least as I understand it. This means, for example, a second shift layer and a lot more effects like JogFX. </w:t>
       </w:r>
       <w:r>
         <w:br/>
@@ -2331,21 +1848,7 @@
         <w:rPr>
           <w:b/>
         </w:rPr>
-        <w:t xml:space="preserve">What DDJ-1000 Hardware effects can be used for </w:t>
-      </w:r>
-      <w:proofErr w:type="spellStart"/>
-      <w:r>
-        <w:rPr>
-          <w:b/>
-        </w:rPr>
-        <w:t>Traktor</w:t>
-      </w:r>
-      <w:proofErr w:type="spellEnd"/>
-      <w:r>
-        <w:rPr>
-          <w:b/>
-        </w:rPr>
-        <w:t xml:space="preserve"> sources?</w:t>
+        <w:t>What DDJ-1000 Hardware effects can be used for Traktor sources?</w:t>
       </w:r>
       <w:r>
         <w:rPr>
@@ -2357,15 +1860,7 @@
         <w:t>T</w:t>
       </w:r>
       <w:r>
-        <w:t xml:space="preserve">he pioneer built-in effects - the ones on the lower right corner of the mixer - are only applied to </w:t>
-      </w:r>
-      <w:proofErr w:type="spellStart"/>
-      <w:r>
-        <w:t>Traktor</w:t>
-      </w:r>
-      <w:proofErr w:type="spellEnd"/>
-      <w:r>
-        <w:t xml:space="preserve"> music on </w:t>
+        <w:t xml:space="preserve">he pioneer built-in effects - the ones on the lower right corner of the mixer - are only applied to Traktor music on </w:t>
       </w:r>
       <w:r>
         <w:rPr>
@@ -2374,23 +1869,7 @@
         <w:t>the Master channel</w:t>
       </w:r>
       <w:r>
-        <w:t xml:space="preserve">. For per-channel selection, they are replaced by </w:t>
-      </w:r>
-      <w:proofErr w:type="spellStart"/>
-      <w:r>
-        <w:t>Traktor</w:t>
-      </w:r>
-      <w:proofErr w:type="spellEnd"/>
-      <w:r>
-        <w:t xml:space="preserve"> internal effects. Only the external line-in inputs (</w:t>
-      </w:r>
-      <w:proofErr w:type="spellStart"/>
-      <w:r>
-        <w:t>eg</w:t>
-      </w:r>
-      <w:proofErr w:type="spellEnd"/>
-      <w:r>
-        <w:t xml:space="preserve"> </w:t>
+        <w:t xml:space="preserve">. For per-channel selection, they are replaced by Traktor internal effects. Only the external line-in inputs (eg </w:t>
       </w:r>
       <w:r>
         <w:t>Turn</w:t>
@@ -2403,23 +1882,7 @@
       </w:r>
       <w:r>
         <w:br/>
-        <w:t xml:space="preserve">As such, an effort was made to match the effects style where possible. In some cases these effects are not available at all in </w:t>
-      </w:r>
-      <w:proofErr w:type="spellStart"/>
-      <w:r>
-        <w:t>Traktor</w:t>
-      </w:r>
-      <w:proofErr w:type="spellEnd"/>
-      <w:r>
-        <w:t xml:space="preserve"> (example: Mobius / </w:t>
-      </w:r>
-      <w:proofErr w:type="spellStart"/>
-      <w:r>
-        <w:t>EnigmaJet</w:t>
-      </w:r>
-      <w:proofErr w:type="spellEnd"/>
-      <w:r>
-        <w:t>). In those cases, the only way is to use the Master channel.</w:t>
+        <w:t>As such, an effort was made to match the effects style where possible. In some cases these effects are not available at all in Traktor (example: Mobius / EnigmaJet). In those cases, the only way is to use the Master channel.</w:t>
       </w:r>
       <w:r>
         <w:br/>
@@ -2433,14 +1896,7 @@
       </w:r>
       <w:r>
         <w:br/>
-      </w:r>
-      <w:proofErr w:type="gramStart"/>
-      <w:r>
-        <w:t>More</w:t>
-      </w:r>
-      <w:proofErr w:type="gramEnd"/>
-      <w:r>
-        <w:t xml:space="preserve"> info: see 21:20 of the </w:t>
+        <w:t xml:space="preserve">More info: see 21:20 of the </w:t>
       </w:r>
       <w:hyperlink r:id="rId16" w:history="1">
         <w:r>
@@ -2471,27 +1927,13 @@
         <w:rPr>
           <w:b/>
         </w:rPr>
-        <w:t xml:space="preserve">use 2x </w:t>
-      </w:r>
-      <w:proofErr w:type="spellStart"/>
-      <w:r>
-        <w:rPr>
-          <w:b/>
-        </w:rPr>
-        <w:t>Tra</w:t>
-      </w:r>
-      <w:r>
-        <w:rPr>
-          <w:b/>
-        </w:rPr>
-        <w:t>ktor</w:t>
-      </w:r>
-      <w:proofErr w:type="spellEnd"/>
-      <w:r>
-        <w:rPr>
-          <w:b/>
-        </w:rPr>
-        <w:t xml:space="preserve"> instances simultaneously, </w:t>
+        <w:t>use 2x Tra</w:t>
+      </w:r>
+      <w:r>
+        <w:rPr>
+          <w:b/>
+        </w:rPr>
+        <w:t xml:space="preserve">ktor instances simultaneously, </w:t>
       </w:r>
       <w:r>
         <w:rPr>
@@ -2506,88 +1948,14 @@
         <w:br/>
       </w:r>
       <w:r>
-        <w:t xml:space="preserve">In </w:t>
-      </w:r>
-      <w:proofErr w:type="spellStart"/>
-      <w:r>
-        <w:t>Rekor</w:t>
-      </w:r>
-      <w:r>
-        <w:t>dbox</w:t>
-      </w:r>
-      <w:proofErr w:type="spellEnd"/>
-      <w:r>
-        <w:t xml:space="preserve"> there are extra provisions to the channels to be fully independent. This is NOT the case in MIDI mode (</w:t>
-      </w:r>
-      <w:proofErr w:type="spellStart"/>
-      <w:r>
-        <w:t>eg</w:t>
-      </w:r>
-      <w:proofErr w:type="spellEnd"/>
-      <w:r>
-        <w:t xml:space="preserve">, 2x </w:t>
-      </w:r>
-      <w:proofErr w:type="spellStart"/>
-      <w:r>
-        <w:t>Traktor</w:t>
-      </w:r>
-      <w:proofErr w:type="spellEnd"/>
-      <w:r>
-        <w:t xml:space="preserve">, or 1x </w:t>
-      </w:r>
-      <w:proofErr w:type="spellStart"/>
-      <w:r>
-        <w:t>Traktor</w:t>
-      </w:r>
-      <w:proofErr w:type="spellEnd"/>
-      <w:r>
-        <w:t xml:space="preserve"> and 1x </w:t>
-      </w:r>
-      <w:proofErr w:type="spellStart"/>
-      <w:r>
-        <w:t>DJayPro</w:t>
-      </w:r>
-      <w:proofErr w:type="spellEnd"/>
-      <w:r>
-        <w:t xml:space="preserve">, </w:t>
-      </w:r>
-      <w:proofErr w:type="spellStart"/>
-      <w:r>
-        <w:t>etc</w:t>
-      </w:r>
-      <w:proofErr w:type="spellEnd"/>
-      <w:r>
-        <w:t xml:space="preserve">). This means that users must be </w:t>
-      </w:r>
-      <w:proofErr w:type="spellStart"/>
-      <w:r>
-        <w:t>carefull</w:t>
-      </w:r>
-      <w:proofErr w:type="spellEnd"/>
-      <w:r>
-        <w:t xml:space="preserve"> to use ONLY </w:t>
+        <w:t>In Rekor</w:t>
+      </w:r>
+      <w:r>
+        <w:t xml:space="preserve">dbox there are extra provisions to the channels to be fully independent. This is NOT the case in MIDI mode (eg, 2x Traktor, or 1x Traktor and 1x DJayPro, etc). This means that users must be carefull to use ONLY </w:t>
       </w:r>
       <w:r>
         <w:lastRenderedPageBreak/>
-        <w:t xml:space="preserve">their assigned </w:t>
-      </w:r>
-      <w:proofErr w:type="gramStart"/>
-      <w:r>
-        <w:t>channels,</w:t>
-      </w:r>
-      <w:proofErr w:type="gramEnd"/>
-      <w:r>
-        <w:t xml:space="preserve"> otherwise you will affect your friend’s channels. With this care, </w:t>
-      </w:r>
-      <w:proofErr w:type="spellStart"/>
-      <w:proofErr w:type="gramStart"/>
-      <w:r>
-        <w:t>its</w:t>
-      </w:r>
-      <w:proofErr w:type="spellEnd"/>
-      <w:proofErr w:type="gramEnd"/>
-      <w:r>
-        <w:t xml:space="preserve"> perfectly doable to do back-to</w:t>
+        <w:t>their assigned channels, otherwise you will affect your friend’s channels. With this care, its perfectly doable to do back-to</w:t>
       </w:r>
       <w:r>
         <w:t>-</w:t>
@@ -2643,87 +2011,15 @@
         <w:br/>
       </w:r>
       <w:r>
-        <w:t xml:space="preserve">Use </w:t>
-      </w:r>
-      <w:proofErr w:type="spellStart"/>
-      <w:r>
-        <w:t>shift+memory+sync</w:t>
-      </w:r>
-      <w:proofErr w:type="spellEnd"/>
-      <w:r>
-        <w:t xml:space="preserve"> to toggle Sync types. This ONLY affects pressing sync without shifts. In the default case sync is of type toggle (</w:t>
-      </w:r>
-      <w:proofErr w:type="spellStart"/>
-      <w:r>
-        <w:t>Traktor</w:t>
-      </w:r>
-      <w:proofErr w:type="spellEnd"/>
-      <w:r>
-        <w:t xml:space="preserve"> mode), a good match to </w:t>
-      </w:r>
-      <w:proofErr w:type="spellStart"/>
-      <w:r>
-        <w:t>BeatSync</w:t>
-      </w:r>
-      <w:proofErr w:type="spellEnd"/>
-      <w:r>
-        <w:t xml:space="preserve">. </w:t>
+        <w:t xml:space="preserve">Use shift+memory+sync to toggle Sync types. This ONLY affects pressing sync without shifts. In the default case sync is of type toggle (Traktor mode), a good match to BeatSync. </w:t>
       </w:r>
       <w:r>
         <w:br/>
-        <w:t xml:space="preserve">The alternative is </w:t>
-      </w:r>
-      <w:proofErr w:type="spellStart"/>
-      <w:r>
-        <w:t>Serato</w:t>
-      </w:r>
-      <w:proofErr w:type="spellEnd"/>
-      <w:r>
-        <w:t xml:space="preserve"> type where sync becomes a Phase sync (</w:t>
-      </w:r>
-      <w:proofErr w:type="spellStart"/>
-      <w:r>
-        <w:t>ie</w:t>
-      </w:r>
-      <w:proofErr w:type="spellEnd"/>
-      <w:r>
-        <w:t xml:space="preserve">, it doesn’t go off), a good match to </w:t>
-      </w:r>
-      <w:proofErr w:type="spellStart"/>
-      <w:r>
-        <w:t>tempoSync</w:t>
-      </w:r>
-      <w:proofErr w:type="spellEnd"/>
-      <w:r>
-        <w:t>.</w:t>
+        <w:t>The alternative is Serato type where sync becomes a Phase sync (ie, it doesn’t go off), a good match to tempoSync.</w:t>
       </w:r>
       <w:r>
         <w:br/>
-        <w:t xml:space="preserve">Regardless, the shift </w:t>
-      </w:r>
-      <w:proofErr w:type="spellStart"/>
-      <w:r>
-        <w:t>behaivour</w:t>
-      </w:r>
-      <w:proofErr w:type="spellEnd"/>
-      <w:r>
-        <w:t xml:space="preserve"> is always the same: +shift is </w:t>
-      </w:r>
-      <w:proofErr w:type="spellStart"/>
-      <w:r>
-        <w:t>maste</w:t>
-      </w:r>
-      <w:proofErr w:type="spellEnd"/>
-      <w:r>
-        <w:t xml:space="preserve">; +memory is sync </w:t>
-      </w:r>
-      <w:proofErr w:type="gramStart"/>
-      <w:r>
-        <w:t>Off</w:t>
-      </w:r>
-      <w:proofErr w:type="gramEnd"/>
-      <w:r>
-        <w:t>.</w:t>
+        <w:t>Regardless, the shift behaivour is always the same: +shift is maste; +memory is sync Off.</w:t>
       </w:r>
       <w:r>
         <w:br/>
@@ -2812,15 +2108,7 @@
         <w:t xml:space="preserve">mapping sets these </w:t>
       </w:r>
       <w:r>
-        <w:t xml:space="preserve">internal </w:t>
-      </w:r>
-      <w:proofErr w:type="spellStart"/>
-      <w:r>
-        <w:t>traktor</w:t>
-      </w:r>
-      <w:proofErr w:type="spellEnd"/>
-      <w:r>
-        <w:t xml:space="preserve"> </w:t>
+        <w:t xml:space="preserve">internal traktor </w:t>
       </w:r>
       <w:r>
         <w:t>values to fixed values</w:t>
@@ -2852,27 +2140,14 @@
         <w:t xml:space="preserve">the internal cue monitor </w:t>
       </w:r>
       <w:r>
-        <w:t xml:space="preserve">inside </w:t>
-      </w:r>
-      <w:proofErr w:type="spellStart"/>
-      <w:r>
-        <w:t>traktor</w:t>
-      </w:r>
-      <w:proofErr w:type="spellEnd"/>
+        <w:t>inside traktor</w:t>
+      </w:r>
       <w:r>
         <w:t>.</w:t>
       </w:r>
       <w:r>
         <w:br/>
-        <w:t xml:space="preserve">Note: this setting is unrelated to </w:t>
-      </w:r>
-      <w:proofErr w:type="spellStart"/>
-      <w:r>
-        <w:t>Traktor</w:t>
-      </w:r>
-      <w:proofErr w:type="spellEnd"/>
-      <w:r>
-        <w:t xml:space="preserve"> internal/external configuration mode.</w:t>
+        <w:t>Note: this setting is unrelated to Traktor internal/external configuration mode.</w:t>
       </w:r>
       <w:r>
         <w:br/>
@@ -7374,7 +6649,7 @@
 </file>
 
 <file path=customXml/itemProps1.xml><?xml version="1.0" encoding="utf-8"?>
-<ds:datastoreItem xmlns:ds="http://schemas.openxmlformats.org/officeDocument/2006/customXml" ds:itemID="{3461DB12-C9B1-4865-9454-05FE83D5F056}">
+<ds:datastoreItem xmlns:ds="http://schemas.openxmlformats.org/officeDocument/2006/customXml" ds:itemID="{1988753A-73DF-41F7-BCFD-C49AB7D63360}">
   <ds:schemaRefs>
     <ds:schemaRef ds:uri="http://schemas.openxmlformats.org/officeDocument/2006/bibliography"/>
   </ds:schemaRefs>

</xml_diff>